<commit_message>
Didn't realize that output.000000.nc is needed by R Shiny initialization.  Adding back, along with a backup nc file.
</commit_message>
<xml_diff>
--- a/Documents/General Instructions FishTank.docx
+++ b/Documents/General Instructions FishTank.docx
@@ -141,63 +141,7 @@
             <w:rStyle w:val="Hyperlink"/>
             <w:color w:val="auto"/>
           </w:rPr>
-          <w:t>https:/</w:t>
-        </w:r>
-        <w:r>
-          <w:rPr>
-            <w:rStyle w:val="Hyperlink"/>
-            <w:color w:val="auto"/>
-          </w:rPr>
-          <w:t>/</w:t>
-        </w:r>
-        <w:r>
-          <w:rPr>
-            <w:rStyle w:val="Hyperlink"/>
-            <w:color w:val="auto"/>
-          </w:rPr>
-          <w:t>g</w:t>
-        </w:r>
-        <w:r>
-          <w:rPr>
-            <w:rStyle w:val="Hyperlink"/>
-            <w:color w:val="auto"/>
-          </w:rPr>
-          <w:t>ithub.com/USEPA/</w:t>
-        </w:r>
-        <w:r>
-          <w:rPr>
-            <w:rStyle w:val="Hyperlink"/>
-            <w:color w:val="auto"/>
-          </w:rPr>
-          <w:t>Predi</w:t>
-        </w:r>
-        <w:r>
-          <w:rPr>
-            <w:rStyle w:val="Hyperlink"/>
-            <w:color w:val="auto"/>
-          </w:rPr>
-          <w:t>c</w:t>
-        </w:r>
-        <w:r>
-          <w:rPr>
-            <w:rStyle w:val="Hyperlink"/>
-            <w:color w:val="auto"/>
-          </w:rPr>
-          <w:t>ting-Ecos</w:t>
-        </w:r>
-        <w:r>
-          <w:rPr>
-            <w:rStyle w:val="Hyperlink"/>
-            <w:color w:val="auto"/>
-          </w:rPr>
-          <w:t>y</w:t>
-        </w:r>
-        <w:r>
-          <w:rPr>
-            <w:rStyle w:val="Hyperlink"/>
-            <w:color w:val="auto"/>
-          </w:rPr>
-          <w:t>stem-Response-and-Recovery-to-Nutrients</w:t>
+          <w:t>https://github.com/USEPA/Predicting-Ecosystem-Response-and-Recovery-to-Nutrients</w:t>
         </w:r>
       </w:hyperlink>
     </w:p>
@@ -264,19 +208,7 @@
           <w:rPr>
             <w:rStyle w:val="Hyperlink"/>
           </w:rPr>
-          <w:t>https://help.github.com/desktop/guides/getting-started/installi</w:t>
-        </w:r>
-        <w:r>
-          <w:rPr>
-            <w:rStyle w:val="Hyperlink"/>
-          </w:rPr>
-          <w:t>n</w:t>
-        </w:r>
-        <w:r>
-          <w:rPr>
-            <w:rStyle w:val="Hyperlink"/>
-          </w:rPr>
-          <w:t>g-github-desktop/</w:t>
+          <w:t>https://help.github.com/desktop/guides/getting-started/installing-github-desktop/</w:t>
         </w:r>
       </w:hyperlink>
     </w:p>
@@ -716,19 +648,7 @@
         <w:rPr>
           <w:b/>
         </w:rPr>
-        <w:t xml:space="preserve">Instructions to get the code </w:t>
-      </w:r>
-      <w:r>
-        <w:rPr>
-          <w:b/>
-        </w:rPr>
-        <w:t>via download</w:t>
-      </w:r>
-      <w:r>
-        <w:rPr>
-          <w:b/>
-        </w:rPr>
-        <w:t>:</w:t>
+        <w:t>Instructions to get the code via download:</w:t>
       </w:r>
       <w:r>
         <w:t xml:space="preserve"> </w:t>
@@ -1160,8 +1080,6 @@
       <w:pPr>
         <w:pStyle w:val="ListParagraph"/>
       </w:pPr>
-      <w:bookmarkStart w:id="0" w:name="_GoBack"/>
-      <w:bookmarkEnd w:id="0"/>
     </w:p>
     <w:p>
       <w:pPr>
@@ -1904,6 +1822,20 @@
         <w:t>, InitialConditions.txt, and NETCDF/output.000000.nc are generated by the executable.  Check the date stamps on these to see if the executable ran.</w:t>
       </w:r>
     </w:p>
+    <w:p>
+      <w:pPr>
+        <w:pStyle w:val="ListParagraph"/>
+        <w:numPr>
+          <w:ilvl w:val="0"/>
+          <w:numId w:val="7"/>
+        </w:numPr>
+      </w:pPr>
+      <w:r>
+        <w:t>The R Shiny code gets the variable names from NETCDF/output.000000.nc upon initialization.  It also rewrites it while running.  If you get “ERROR: Run model to get labels”, then the output file is probably missing or damaged.  Copy the file labels.nc to output.000000.nc and try again.</w:t>
+      </w:r>
+      <w:bookmarkStart w:id="0" w:name="_GoBack"/>
+      <w:bookmarkEnd w:id="0"/>
+    </w:p>
     <w:p/>
     <w:p>
       <w:pPr>
@@ -2019,7 +1951,6 @@
     </w:p>
     <w:p>
       <w:r>
-        <w:lastRenderedPageBreak/>
         <w:t>First s</w:t>
       </w:r>
       <w:r>
@@ -2199,6 +2130,7 @@
           <w:noProof/>
           <w:color w:val="1F497D"/>
         </w:rPr>
+        <w:lastRenderedPageBreak/>
         <w:drawing>
           <wp:inline distT="0" distB="0" distL="0" distR="0" wp14:anchorId="3BF4D45F" wp14:editId="550D7FD9">
             <wp:extent cx="5432110" cy="3262630"/>
@@ -2287,11 +2219,7 @@
         <w:t xml:space="preserve">.  </w:t>
       </w:r>
       <w:r>
-        <w:t xml:space="preserve">The code </w:t>
-      </w:r>
-      <w:r>
-        <w:lastRenderedPageBreak/>
-        <w:t xml:space="preserve">automatically sets a minimum of </w:t>
+        <w:t xml:space="preserve">The code automatically sets a minimum of </w:t>
       </w:r>
       <w:r>
         <w:rPr>
@@ -2488,11 +2416,7 @@
         <w:t xml:space="preserve"> to 1.</w:t>
       </w:r>
       <w:r>
-        <w:t xml:space="preserve">  Rerun and </w:t>
-      </w:r>
-      <w:r>
-        <w:lastRenderedPageBreak/>
-        <w:t xml:space="preserve">examine </w:t>
+        <w:t xml:space="preserve">  Rerun and examine </w:t>
       </w:r>
       <w:r>
         <w:t xml:space="preserve">the </w:t>
@@ -5884,6 +5808,7 @@
   <w:style w:type="character" w:default="1" w:styleId="DefaultParagraphFont">
     <w:name w:val="Default Paragraph Font"/>
     <w:uiPriority w:val="1"/>
+    <w:semiHidden/>
     <w:unhideWhenUsed/>
   </w:style>
   <w:style w:type="table" w:default="1" w:styleId="TableNormal">

</xml_diff>